<commit_message>
Fixed the tests. Problem ready. Tested at the judge
</commit_message>
<xml_diff>
--- a/Problem-5-Three-Brothers/Problem-5-Three-Brothers-BG.docx
+++ b/Problem-5-Three-Brothers/Problem-5-Three-Brothers-BG.docx
@@ -221,13 +221,7 @@
         <w:rPr>
           <w:lang w:val="bg-BG"/>
         </w:rPr>
-        <w:t xml:space="preserve">Ако </w:t>
-      </w:r>
-      <w:r>
-        <w:rPr>
-          <w:lang w:val="bg-BG"/>
-        </w:rPr>
-        <w:t xml:space="preserve">подаръците имат цени </w:t>
+        <w:t xml:space="preserve">Ако подаръците имат цени </w:t>
       </w:r>
       <w:r>
         <w:rPr>
@@ -283,13 +277,7 @@
         <w:rPr>
           <w:lang w:val="bg-BG"/>
         </w:rPr>
-        <w:t>Входът се чете от конзолата.</w:t>
-      </w:r>
-      <w:r>
-        <w:rPr>
-          <w:lang w:val="bg-BG"/>
-        </w:rPr>
-        <w:t xml:space="preserve"> На </w:t>
+        <w:t xml:space="preserve">Входът се чете от конзолата. На </w:t>
       </w:r>
       <w:r>
         <w:rPr>
@@ -665,14 +653,7 @@
         <w:rPr>
           <w:b/>
         </w:rPr>
-        <w:t>1…1</w:t>
-      </w:r>
-      <w:r>
-        <w:rPr>
-          <w:b/>
-          <w:lang w:val="bg-BG"/>
-        </w:rPr>
-        <w:t>0</w:t>
+        <w:t>1…5</w:t>
       </w:r>
       <w:r>
         <w:rPr>
@@ -752,7 +733,16 @@
           <w:b/>
           <w:lang w:eastAsia="ja-JP"/>
         </w:rPr>
-        <w:t>100</w:t>
+        <w:t>15</w:t>
+      </w:r>
+      <w:bookmarkStart w:id="0" w:name="_GoBack"/>
+      <w:bookmarkEnd w:id="0"/>
+      <w:r>
+        <w:rPr>
+          <w:b/>
+          <w:lang w:eastAsia="ja-JP"/>
+        </w:rPr>
+        <w:t>0</w:t>
       </w:r>
       <w:r>
         <w:rPr>
@@ -1546,8 +1536,6 @@
           <w:lang w:val="bg-BG"/>
         </w:rPr>
       </w:pPr>
-      <w:bookmarkStart w:id="0" w:name="_GoBack"/>
-      <w:bookmarkEnd w:id="0"/>
     </w:p>
     <w:sectPr>
       <w:headerReference w:type="default" r:id="rId8"/>
@@ -1741,7 +1729,7 @@
                           <wp:extent cx="1360800" cy="439200"/>
                           <wp:effectExtent l="0" t="0" r="0" b="0"/>
                           <wp:docPr id="71" name="Picture 71" title="Software University Foundation - logo">
-                            <a:hlinkClick xmlns:a="http://schemas.openxmlformats.org/drawingml/2006/main" r:id="rId1"/>
+                            <a:hlinkClick xmlns:a="http://schemas.openxmlformats.org/drawingml/2006/main" r:id="rId4"/>
                           </wp:docPr>
                           <wp:cNvGraphicFramePr>
                             <a:graphicFrameLocks xmlns:a="http://schemas.openxmlformats.org/drawingml/2006/main"/>
@@ -1751,12 +1739,12 @@
                               <pic:pic xmlns:pic="http://schemas.openxmlformats.org/drawingml/2006/picture">
                                 <pic:nvPicPr>
                                   <pic:cNvPr id="1" name="Picture 1" title="Software University Foundation - logo">
-                                    <a:hlinkClick r:id="rId2"/>
+                                    <a:hlinkClick r:id="rId5"/>
                                   </pic:cNvPr>
                                   <pic:cNvPicPr/>
                                 </pic:nvPicPr>
                                 <pic:blipFill>
-                                  <a:blip r:embed="rId3">
+                                  <a:blip r:embed="rId6">
                                     <a:extLst>
                                       <a:ext uri="{28A0092B-C50C-407E-A947-70E740481C1C}">
                                         <a14:useLocalDpi xmlns:a14="http://schemas.microsoft.com/office/drawing/2010/main" val="0"/>
@@ -2029,7 +2017,11 @@
         </mc:Choice>
         <mc:Fallback>
           <w:pict>
-            <v:shape w14:anchorId="56B87737" id="Text Box 3" o:spid="_x0000_s1027" type="#_x0000_t202" style="position:absolute;margin-left:444.65pt;margin-top:26.95pt;width:70.9pt;height:15.9pt;z-index:251667456;visibility:visible;mso-wrap-style:square;mso-wrap-distance-left:9pt;mso-wrap-distance-top:0;mso-wrap-distance-right:9pt;mso-wrap-distance-bottom:0;mso-position-horizontal:absolute;mso-position-horizontal-relative:text;mso-position-vertical:absolute;mso-position-vertical-relative:text;v-text-anchor:middle" o:gfxdata="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" filled="f" stroked="f" strokeweight=".5pt">
+            <v:shapetype w14:anchorId="56B87737" id="_x0000_t202" coordsize="21600,21600" o:spt="202" path="m,l,21600r21600,l21600,xe">
+              <v:stroke joinstyle="miter"/>
+              <v:path gradientshapeok="t" o:connecttype="rect"/>
+            </v:shapetype>
+            <v:shape id="Text Box 3" o:spid="_x0000_s1027" type="#_x0000_t202" style="position:absolute;margin-left:444.65pt;margin-top:26.95pt;width:70.9pt;height:15.9pt;z-index:251667456;visibility:visible;mso-wrap-style:square;mso-wrap-distance-left:9pt;mso-wrap-distance-top:0;mso-wrap-distance-right:9pt;mso-wrap-distance-bottom:0;mso-position-horizontal:absolute;mso-position-horizontal-relative:text;mso-position-vertical:absolute;mso-position-vertical-relative:text;v-text-anchor:middle" o:gfxdata="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" filled="f" stroked="f" strokeweight=".5pt">
               <v:textbox inset="0,0,0,0">
                 <w:txbxContent>
                   <w:p>
@@ -2300,7 +2292,7 @@
                             </w:rPr>
                             <w:t>© Software University Foundation (</w:t>
                           </w:r>
-                          <w:hyperlink r:id="rId4" w:history="1">
+                          <w:hyperlink r:id="rId7" w:history="1">
                             <w:r>
                               <w:rPr>
                                 <w:rStyle w:val="Hyperlink"/>
@@ -2332,7 +2324,7 @@
                             </w:rPr>
                             <w:t xml:space="preserve"> under the </w:t>
                           </w:r>
-                          <w:hyperlink r:id="rId5" w:history="1">
+                          <w:hyperlink r:id="rId8" w:history="1">
                             <w:r>
                               <w:rPr>
                                 <w:rStyle w:val="Hyperlink"/>
@@ -2370,7 +2362,7 @@
                                 <wp:extent cx="200025" cy="200025"/>
                                 <wp:effectExtent l="0" t="0" r="9525" b="9525"/>
                                 <wp:docPr id="72" name="Picture 72" title="Software University">
-                                  <a:hlinkClick xmlns:a="http://schemas.openxmlformats.org/drawingml/2006/main" r:id="rId6"/>
+                                  <a:hlinkClick xmlns:a="http://schemas.openxmlformats.org/drawingml/2006/main" r:id="rId9"/>
                                 </wp:docPr>
                                 <wp:cNvGraphicFramePr/>
                                 <a:graphic xmlns:a="http://schemas.openxmlformats.org/drawingml/2006/main">
@@ -2378,12 +2370,12 @@
                                     <pic:pic xmlns:pic="http://schemas.openxmlformats.org/drawingml/2006/picture">
                                       <pic:nvPicPr>
                                         <pic:cNvPr id="93" name="Picture 3" title="Software University">
-                                          <a:hlinkClick r:id="rId6"/>
+                                          <a:hlinkClick r:id="rId9"/>
                                         </pic:cNvPr>
                                         <pic:cNvPicPr/>
                                       </pic:nvPicPr>
                                       <pic:blipFill>
-                                        <a:blip r:embed="rId7"/>
+                                        <a:blip r:embed="rId10"/>
                                         <a:stretch>
                                           <a:fillRect/>
                                         </a:stretch>
@@ -2429,12 +2421,12 @@
                                     <pic:pic xmlns:pic="http://schemas.openxmlformats.org/drawingml/2006/picture">
                                       <pic:nvPicPr>
                                         <pic:cNvPr id="94" name="Picture 4" title="Software University Foundation">
-                                          <a:hlinkClick r:id="rId1"/>
+                                          <a:hlinkClick r:id="rId7"/>
                                         </pic:cNvPr>
                                         <pic:cNvPicPr/>
                                       </pic:nvPicPr>
                                       <pic:blipFill>
-                                        <a:blip r:embed="rId8"/>
+                                        <a:blip r:embed="rId11"/>
                                         <a:stretch>
                                           <a:fillRect/>
                                         </a:stretch>
@@ -2472,7 +2464,7 @@
                                 <wp:extent cx="200025" cy="200025"/>
                                 <wp:effectExtent l="0" t="0" r="9525" b="9525"/>
                                 <wp:docPr id="74" name="Picture 74" title="Software University @ Facebook">
-                                  <a:hlinkClick xmlns:a="http://schemas.openxmlformats.org/drawingml/2006/main" r:id="rId9"/>
+                                  <a:hlinkClick xmlns:a="http://schemas.openxmlformats.org/drawingml/2006/main" r:id="rId12"/>
                                 </wp:docPr>
                                 <wp:cNvGraphicFramePr/>
                                 <a:graphic xmlns:a="http://schemas.openxmlformats.org/drawingml/2006/main">
@@ -2480,12 +2472,12 @@
                                     <pic:pic xmlns:pic="http://schemas.openxmlformats.org/drawingml/2006/picture">
                                       <pic:nvPicPr>
                                         <pic:cNvPr id="95" name="Picture 11" title="Software University @ Facebook">
-                                          <a:hlinkClick r:id="rId9"/>
+                                          <a:hlinkClick r:id="rId12"/>
                                         </pic:cNvPr>
                                         <pic:cNvPicPr/>
                                       </pic:nvPicPr>
                                       <pic:blipFill>
-                                        <a:blip r:embed="rId10"/>
+                                        <a:blip r:embed="rId13"/>
                                         <a:stretch>
                                           <a:fillRect/>
                                         </a:stretch>
@@ -2523,7 +2515,7 @@
                                 <wp:extent cx="200025" cy="200025"/>
                                 <wp:effectExtent l="0" t="0" r="9525" b="9525"/>
                                 <wp:docPr id="75" name="Picture 75" title="Software University @ Twitter">
-                                  <a:hlinkClick xmlns:a="http://schemas.openxmlformats.org/drawingml/2006/main" r:id="rId11"/>
+                                  <a:hlinkClick xmlns:a="http://schemas.openxmlformats.org/drawingml/2006/main" r:id="rId14"/>
                                 </wp:docPr>
                                 <wp:cNvGraphicFramePr/>
                                 <a:graphic xmlns:a="http://schemas.openxmlformats.org/drawingml/2006/main">
@@ -2531,12 +2523,12 @@
                                     <pic:pic xmlns:pic="http://schemas.openxmlformats.org/drawingml/2006/picture">
                                       <pic:nvPicPr>
                                         <pic:cNvPr id="96" name="Picture 16" title="Software University @ Twitter">
-                                          <a:hlinkClick r:id="rId11"/>
+                                          <a:hlinkClick r:id="rId14"/>
                                         </pic:cNvPr>
                                         <pic:cNvPicPr/>
                                       </pic:nvPicPr>
                                       <pic:blipFill>
-                                        <a:blip r:embed="rId12"/>
+                                        <a:blip r:embed="rId15"/>
                                         <a:stretch>
                                           <a:fillRect/>
                                         </a:stretch>
@@ -2574,7 +2566,7 @@
                                 <wp:extent cx="200025" cy="200025"/>
                                 <wp:effectExtent l="0" t="0" r="9525" b="9525"/>
                                 <wp:docPr id="76" name="Picture 76" title="Software University @ YouTube">
-                                  <a:hlinkClick xmlns:a="http://schemas.openxmlformats.org/drawingml/2006/main" r:id="rId13"/>
+                                  <a:hlinkClick xmlns:a="http://schemas.openxmlformats.org/drawingml/2006/main" r:id="rId16"/>
                                 </wp:docPr>
                                 <wp:cNvGraphicFramePr/>
                                 <a:graphic xmlns:a="http://schemas.openxmlformats.org/drawingml/2006/main">
@@ -2582,12 +2574,12 @@
                                     <pic:pic xmlns:pic="http://schemas.openxmlformats.org/drawingml/2006/picture">
                                       <pic:nvPicPr>
                                         <pic:cNvPr id="97" name="Picture 23" title="Software University @ YouTube">
-                                          <a:hlinkClick r:id="rId13"/>
+                                          <a:hlinkClick r:id="rId16"/>
                                         </pic:cNvPr>
                                         <pic:cNvPicPr/>
                                       </pic:nvPicPr>
                                       <pic:blipFill>
-                                        <a:blip r:embed="rId14"/>
+                                        <a:blip r:embed="rId17"/>
                                         <a:stretch>
                                           <a:fillRect/>
                                         </a:stretch>
@@ -2625,7 +2617,7 @@
                                 <wp:extent cx="200025" cy="200025"/>
                                 <wp:effectExtent l="0" t="0" r="9525" b="9525"/>
                                 <wp:docPr id="77" name="Picture 77" title="Software University @ Google+">
-                                  <a:hlinkClick xmlns:a="http://schemas.openxmlformats.org/drawingml/2006/main" r:id="rId15"/>
+                                  <a:hlinkClick xmlns:a="http://schemas.openxmlformats.org/drawingml/2006/main" r:id="rId18"/>
                                 </wp:docPr>
                                 <wp:cNvGraphicFramePr/>
                                 <a:graphic xmlns:a="http://schemas.openxmlformats.org/drawingml/2006/main">
@@ -2633,12 +2625,12 @@
                                     <pic:pic xmlns:pic="http://schemas.openxmlformats.org/drawingml/2006/picture">
                                       <pic:nvPicPr>
                                         <pic:cNvPr id="98" name="Picture 25" title="Software University @ Google+">
-                                          <a:hlinkClick r:id="rId15"/>
+                                          <a:hlinkClick r:id="rId18"/>
                                         </pic:cNvPr>
                                         <pic:cNvPicPr/>
                                       </pic:nvPicPr>
                                       <pic:blipFill>
-                                        <a:blip r:embed="rId16"/>
+                                        <a:blip r:embed="rId19"/>
                                         <a:stretch>
                                           <a:fillRect/>
                                         </a:stretch>
@@ -2676,7 +2668,7 @@
                                 <wp:extent cx="200025" cy="200025"/>
                                 <wp:effectExtent l="0" t="0" r="9525" b="9525"/>
                                 <wp:docPr id="78" name="Picture 78" title="Software University @ LinkedIn">
-                                  <a:hlinkClick xmlns:a="http://schemas.openxmlformats.org/drawingml/2006/main" r:id="rId17"/>
+                                  <a:hlinkClick xmlns:a="http://schemas.openxmlformats.org/drawingml/2006/main" r:id="rId20"/>
                                 </wp:docPr>
                                 <wp:cNvGraphicFramePr/>
                                 <a:graphic xmlns:a="http://schemas.openxmlformats.org/drawingml/2006/main">
@@ -2684,12 +2676,12 @@
                                     <pic:pic xmlns:pic="http://schemas.openxmlformats.org/drawingml/2006/picture">
                                       <pic:nvPicPr>
                                         <pic:cNvPr id="99" name="Picture 27" title="Software University @ LinkedIn">
-                                          <a:hlinkClick r:id="rId17"/>
+                                          <a:hlinkClick r:id="rId20"/>
                                         </pic:cNvPr>
                                         <pic:cNvPicPr/>
                                       </pic:nvPicPr>
                                       <pic:blipFill>
-                                        <a:blip r:embed="rId18"/>
+                                        <a:blip r:embed="rId21"/>
                                         <a:stretch>
                                           <a:fillRect/>
                                         </a:stretch>
@@ -2727,7 +2719,7 @@
                                 <wp:extent cx="200025" cy="200025"/>
                                 <wp:effectExtent l="0" t="0" r="9525" b="9525"/>
                                 <wp:docPr id="79" name="Picture 79" title="Software University @ SlideShare">
-                                  <a:hlinkClick xmlns:a="http://schemas.openxmlformats.org/drawingml/2006/main" r:id="rId19"/>
+                                  <a:hlinkClick xmlns:a="http://schemas.openxmlformats.org/drawingml/2006/main" r:id="rId22"/>
                                 </wp:docPr>
                                 <wp:cNvGraphicFramePr/>
                                 <a:graphic xmlns:a="http://schemas.openxmlformats.org/drawingml/2006/main">
@@ -2735,12 +2727,12 @@
                                     <pic:pic xmlns:pic="http://schemas.openxmlformats.org/drawingml/2006/picture">
                                       <pic:nvPicPr>
                                         <pic:cNvPr id="101" name="Picture 99" title="Software University @ SlideShare">
-                                          <a:hlinkClick r:id="rId19"/>
+                                          <a:hlinkClick r:id="rId22"/>
                                         </pic:cNvPr>
                                         <pic:cNvPicPr/>
                                       </pic:nvPicPr>
                                       <pic:blipFill>
-                                        <a:blip r:embed="rId20"/>
+                                        <a:blip r:embed="rId23"/>
                                         <a:stretch>
                                           <a:fillRect/>
                                         </a:stretch>
@@ -2778,7 +2770,7 @@
                                 <wp:extent cx="200025" cy="200025"/>
                                 <wp:effectExtent l="0" t="0" r="9525" b="9525"/>
                                 <wp:docPr id="80" name="Picture 80" title="Software University @ GitHub">
-                                  <a:hlinkClick xmlns:a="http://schemas.openxmlformats.org/drawingml/2006/main" r:id="rId21"/>
+                                  <a:hlinkClick xmlns:a="http://schemas.openxmlformats.org/drawingml/2006/main" r:id="rId24"/>
                                 </wp:docPr>
                                 <wp:cNvGraphicFramePr/>
                                 <a:graphic xmlns:a="http://schemas.openxmlformats.org/drawingml/2006/main">
@@ -2786,12 +2778,12 @@
                                     <pic:pic xmlns:pic="http://schemas.openxmlformats.org/drawingml/2006/picture">
                                       <pic:nvPicPr>
                                         <pic:cNvPr id="102" name="Picture 35" title="Software University @ GitHub">
-                                          <a:hlinkClick r:id="rId21"/>
+                                          <a:hlinkClick r:id="rId24"/>
                                         </pic:cNvPr>
                                         <pic:cNvPicPr/>
                                       </pic:nvPicPr>
                                       <pic:blipFill>
-                                        <a:blip r:embed="rId22"/>
+                                        <a:blip r:embed="rId25"/>
                                         <a:stretch>
                                           <a:fillRect/>
                                         </a:stretch>
@@ -2829,7 +2821,7 @@
                                 <wp:extent cx="200025" cy="200025"/>
                                 <wp:effectExtent l="0" t="0" r="9525" b="9525"/>
                                 <wp:docPr id="81" name="Picture 81" title="Software University: Email Us">
-                                  <a:hlinkClick xmlns:a="http://schemas.openxmlformats.org/drawingml/2006/main" r:id="rId23"/>
+                                  <a:hlinkClick xmlns:a="http://schemas.openxmlformats.org/drawingml/2006/main" r:id="rId26"/>
                                 </wp:docPr>
                                 <wp:cNvGraphicFramePr/>
                                 <a:graphic xmlns:a="http://schemas.openxmlformats.org/drawingml/2006/main">
@@ -2837,12 +2829,12 @@
                                     <pic:pic xmlns:pic="http://schemas.openxmlformats.org/drawingml/2006/picture">
                                       <pic:nvPicPr>
                                         <pic:cNvPr id="103" name="Picture 85" title="Software University: Email Us">
-                                          <a:hlinkClick r:id="rId23"/>
+                                          <a:hlinkClick r:id="rId26"/>
                                         </pic:cNvPr>
                                         <pic:cNvPicPr/>
                                       </pic:nvPicPr>
                                       <pic:blipFill>
-                                        <a:blip r:embed="rId24"/>
+                                        <a:blip r:embed="rId27"/>
                                         <a:stretch>
                                           <a:fillRect/>
                                         </a:stretch>
@@ -2894,7 +2886,7 @@
                       </w:rPr>
                       <w:t>© Software University Foundation (</w:t>
                     </w:r>
-                    <w:hyperlink r:id="rId25" w:history="1">
+                    <w:hyperlink r:id="rId28" w:history="1">
                       <w:r>
                         <w:rPr>
                           <w:rStyle w:val="Hyperlink"/>
@@ -2926,7 +2918,7 @@
                       </w:rPr>
                       <w:t xml:space="preserve"> under the </w:t>
                     </w:r>
-                    <w:hyperlink r:id="rId26" w:history="1">
+                    <w:hyperlink r:id="rId29" w:history="1">
                       <w:r>
                         <w:rPr>
                           <w:rStyle w:val="Hyperlink"/>
@@ -2964,7 +2956,7 @@
                           <wp:extent cx="200025" cy="200025"/>
                           <wp:effectExtent l="0" t="0" r="9525" b="9525"/>
                           <wp:docPr id="72" name="Picture 72" title="Software University">
-                            <a:hlinkClick xmlns:a="http://schemas.openxmlformats.org/drawingml/2006/main" r:id="rId6"/>
+                            <a:hlinkClick xmlns:a="http://schemas.openxmlformats.org/drawingml/2006/main" r:id="rId30"/>
                           </wp:docPr>
                           <wp:cNvGraphicFramePr/>
                           <a:graphic xmlns:a="http://schemas.openxmlformats.org/drawingml/2006/main">
@@ -2972,12 +2964,12 @@
                               <pic:pic xmlns:pic="http://schemas.openxmlformats.org/drawingml/2006/picture">
                                 <pic:nvPicPr>
                                   <pic:cNvPr id="93" name="Picture 3" title="Software University">
-                                    <a:hlinkClick r:id="rId6"/>
+                                    <a:hlinkClick r:id="rId30"/>
                                   </pic:cNvPr>
                                   <pic:cNvPicPr/>
                                 </pic:nvPicPr>
                                 <pic:blipFill>
-                                  <a:blip r:embed="rId7"/>
+                                  <a:blip r:embed="rId31"/>
                                   <a:stretch>
                                     <a:fillRect/>
                                   </a:stretch>
@@ -3015,7 +3007,7 @@
                           <wp:extent cx="200025" cy="200025"/>
                           <wp:effectExtent l="0" t="0" r="9525" b="9525"/>
                           <wp:docPr id="73" name="Picture 73" title="Software University Foundation">
-                            <a:hlinkClick xmlns:a="http://schemas.openxmlformats.org/drawingml/2006/main" r:id="rId25"/>
+                            <a:hlinkClick xmlns:a="http://schemas.openxmlformats.org/drawingml/2006/main" r:id="rId28"/>
                           </wp:docPr>
                           <wp:cNvGraphicFramePr/>
                           <a:graphic xmlns:a="http://schemas.openxmlformats.org/drawingml/2006/main">
@@ -3023,12 +3015,12 @@
                               <pic:pic xmlns:pic="http://schemas.openxmlformats.org/drawingml/2006/picture">
                                 <pic:nvPicPr>
                                   <pic:cNvPr id="94" name="Picture 4" title="Software University Foundation">
-                                    <a:hlinkClick r:id="rId25"/>
+                                    <a:hlinkClick r:id="rId28"/>
                                   </pic:cNvPr>
                                   <pic:cNvPicPr/>
                                 </pic:nvPicPr>
                                 <pic:blipFill>
-                                  <a:blip r:embed="rId8"/>
+                                  <a:blip r:embed="rId32"/>
                                   <a:stretch>
                                     <a:fillRect/>
                                   </a:stretch>
@@ -3066,7 +3058,7 @@
                           <wp:extent cx="200025" cy="200025"/>
                           <wp:effectExtent l="0" t="0" r="9525" b="9525"/>
                           <wp:docPr id="74" name="Picture 74" title="Software University @ Facebook">
-                            <a:hlinkClick xmlns:a="http://schemas.openxmlformats.org/drawingml/2006/main" r:id="rId9"/>
+                            <a:hlinkClick xmlns:a="http://schemas.openxmlformats.org/drawingml/2006/main" r:id="rId33"/>
                           </wp:docPr>
                           <wp:cNvGraphicFramePr/>
                           <a:graphic xmlns:a="http://schemas.openxmlformats.org/drawingml/2006/main">
@@ -3074,12 +3066,12 @@
                               <pic:pic xmlns:pic="http://schemas.openxmlformats.org/drawingml/2006/picture">
                                 <pic:nvPicPr>
                                   <pic:cNvPr id="95" name="Picture 11" title="Software University @ Facebook">
-                                    <a:hlinkClick r:id="rId9"/>
+                                    <a:hlinkClick r:id="rId33"/>
                                   </pic:cNvPr>
                                   <pic:cNvPicPr/>
                                 </pic:nvPicPr>
                                 <pic:blipFill>
-                                  <a:blip r:embed="rId10"/>
+                                  <a:blip r:embed="rId34"/>
                                   <a:stretch>
                                     <a:fillRect/>
                                   </a:stretch>
@@ -3117,7 +3109,7 @@
                           <wp:extent cx="200025" cy="200025"/>
                           <wp:effectExtent l="0" t="0" r="9525" b="9525"/>
                           <wp:docPr id="75" name="Picture 75" title="Software University @ Twitter">
-                            <a:hlinkClick xmlns:a="http://schemas.openxmlformats.org/drawingml/2006/main" r:id="rId11"/>
+                            <a:hlinkClick xmlns:a="http://schemas.openxmlformats.org/drawingml/2006/main" r:id="rId35"/>
                           </wp:docPr>
                           <wp:cNvGraphicFramePr/>
                           <a:graphic xmlns:a="http://schemas.openxmlformats.org/drawingml/2006/main">
@@ -3125,12 +3117,12 @@
                               <pic:pic xmlns:pic="http://schemas.openxmlformats.org/drawingml/2006/picture">
                                 <pic:nvPicPr>
                                   <pic:cNvPr id="96" name="Picture 16" title="Software University @ Twitter">
-                                    <a:hlinkClick r:id="rId11"/>
+                                    <a:hlinkClick r:id="rId35"/>
                                   </pic:cNvPr>
                                   <pic:cNvPicPr/>
                                 </pic:nvPicPr>
                                 <pic:blipFill>
-                                  <a:blip r:embed="rId12"/>
+                                  <a:blip r:embed="rId36"/>
                                   <a:stretch>
                                     <a:fillRect/>
                                   </a:stretch>
@@ -3168,7 +3160,7 @@
                           <wp:extent cx="200025" cy="200025"/>
                           <wp:effectExtent l="0" t="0" r="9525" b="9525"/>
                           <wp:docPr id="76" name="Picture 76" title="Software University @ YouTube">
-                            <a:hlinkClick xmlns:a="http://schemas.openxmlformats.org/drawingml/2006/main" r:id="rId13"/>
+                            <a:hlinkClick xmlns:a="http://schemas.openxmlformats.org/drawingml/2006/main" r:id="rId37"/>
                           </wp:docPr>
                           <wp:cNvGraphicFramePr/>
                           <a:graphic xmlns:a="http://schemas.openxmlformats.org/drawingml/2006/main">
@@ -3176,12 +3168,12 @@
                               <pic:pic xmlns:pic="http://schemas.openxmlformats.org/drawingml/2006/picture">
                                 <pic:nvPicPr>
                                   <pic:cNvPr id="97" name="Picture 23" title="Software University @ YouTube">
-                                    <a:hlinkClick r:id="rId13"/>
+                                    <a:hlinkClick r:id="rId37"/>
                                   </pic:cNvPr>
                                   <pic:cNvPicPr/>
                                 </pic:nvPicPr>
                                 <pic:blipFill>
-                                  <a:blip r:embed="rId14"/>
+                                  <a:blip r:embed="rId38"/>
                                   <a:stretch>
                                     <a:fillRect/>
                                   </a:stretch>
@@ -3219,7 +3211,7 @@
                           <wp:extent cx="200025" cy="200025"/>
                           <wp:effectExtent l="0" t="0" r="9525" b="9525"/>
                           <wp:docPr id="77" name="Picture 77" title="Software University @ Google+">
-                            <a:hlinkClick xmlns:a="http://schemas.openxmlformats.org/drawingml/2006/main" r:id="rId15"/>
+                            <a:hlinkClick xmlns:a="http://schemas.openxmlformats.org/drawingml/2006/main" r:id="rId39"/>
                           </wp:docPr>
                           <wp:cNvGraphicFramePr/>
                           <a:graphic xmlns:a="http://schemas.openxmlformats.org/drawingml/2006/main">
@@ -3227,12 +3219,12 @@
                               <pic:pic xmlns:pic="http://schemas.openxmlformats.org/drawingml/2006/picture">
                                 <pic:nvPicPr>
                                   <pic:cNvPr id="98" name="Picture 25" title="Software University @ Google+">
-                                    <a:hlinkClick r:id="rId15"/>
+                                    <a:hlinkClick r:id="rId39"/>
                                   </pic:cNvPr>
                                   <pic:cNvPicPr/>
                                 </pic:nvPicPr>
                                 <pic:blipFill>
-                                  <a:blip r:embed="rId16"/>
+                                  <a:blip r:embed="rId40"/>
                                   <a:stretch>
                                     <a:fillRect/>
                                   </a:stretch>
@@ -3270,7 +3262,7 @@
                           <wp:extent cx="200025" cy="200025"/>
                           <wp:effectExtent l="0" t="0" r="9525" b="9525"/>
                           <wp:docPr id="78" name="Picture 78" title="Software University @ LinkedIn">
-                            <a:hlinkClick xmlns:a="http://schemas.openxmlformats.org/drawingml/2006/main" r:id="rId17"/>
+                            <a:hlinkClick xmlns:a="http://schemas.openxmlformats.org/drawingml/2006/main" r:id="rId41"/>
                           </wp:docPr>
                           <wp:cNvGraphicFramePr/>
                           <a:graphic xmlns:a="http://schemas.openxmlformats.org/drawingml/2006/main">
@@ -3278,12 +3270,12 @@
                               <pic:pic xmlns:pic="http://schemas.openxmlformats.org/drawingml/2006/picture">
                                 <pic:nvPicPr>
                                   <pic:cNvPr id="99" name="Picture 27" title="Software University @ LinkedIn">
-                                    <a:hlinkClick r:id="rId17"/>
+                                    <a:hlinkClick r:id="rId41"/>
                                   </pic:cNvPr>
                                   <pic:cNvPicPr/>
                                 </pic:nvPicPr>
                                 <pic:blipFill>
-                                  <a:blip r:embed="rId18"/>
+                                  <a:blip r:embed="rId42"/>
                                   <a:stretch>
                                     <a:fillRect/>
                                   </a:stretch>
@@ -3321,7 +3313,7 @@
                           <wp:extent cx="200025" cy="200025"/>
                           <wp:effectExtent l="0" t="0" r="9525" b="9525"/>
                           <wp:docPr id="79" name="Picture 79" title="Software University @ SlideShare">
-                            <a:hlinkClick xmlns:a="http://schemas.openxmlformats.org/drawingml/2006/main" r:id="rId19"/>
+                            <a:hlinkClick xmlns:a="http://schemas.openxmlformats.org/drawingml/2006/main" r:id="rId43"/>
                           </wp:docPr>
                           <wp:cNvGraphicFramePr/>
                           <a:graphic xmlns:a="http://schemas.openxmlformats.org/drawingml/2006/main">
@@ -3329,12 +3321,12 @@
                               <pic:pic xmlns:pic="http://schemas.openxmlformats.org/drawingml/2006/picture">
                                 <pic:nvPicPr>
                                   <pic:cNvPr id="101" name="Picture 99" title="Software University @ SlideShare">
-                                    <a:hlinkClick r:id="rId19"/>
+                                    <a:hlinkClick r:id="rId43"/>
                                   </pic:cNvPr>
                                   <pic:cNvPicPr/>
                                 </pic:nvPicPr>
                                 <pic:blipFill>
-                                  <a:blip r:embed="rId20"/>
+                                  <a:blip r:embed="rId44"/>
                                   <a:stretch>
                                     <a:fillRect/>
                                   </a:stretch>
@@ -3372,7 +3364,7 @@
                           <wp:extent cx="200025" cy="200025"/>
                           <wp:effectExtent l="0" t="0" r="9525" b="9525"/>
                           <wp:docPr id="80" name="Picture 80" title="Software University @ GitHub">
-                            <a:hlinkClick xmlns:a="http://schemas.openxmlformats.org/drawingml/2006/main" r:id="rId21"/>
+                            <a:hlinkClick xmlns:a="http://schemas.openxmlformats.org/drawingml/2006/main" r:id="rId45"/>
                           </wp:docPr>
                           <wp:cNvGraphicFramePr/>
                           <a:graphic xmlns:a="http://schemas.openxmlformats.org/drawingml/2006/main">
@@ -3380,12 +3372,12 @@
                               <pic:pic xmlns:pic="http://schemas.openxmlformats.org/drawingml/2006/picture">
                                 <pic:nvPicPr>
                                   <pic:cNvPr id="102" name="Picture 35" title="Software University @ GitHub">
-                                    <a:hlinkClick r:id="rId21"/>
+                                    <a:hlinkClick r:id="rId45"/>
                                   </pic:cNvPr>
                                   <pic:cNvPicPr/>
                                 </pic:nvPicPr>
                                 <pic:blipFill>
-                                  <a:blip r:embed="rId22"/>
+                                  <a:blip r:embed="rId46"/>
                                   <a:stretch>
                                     <a:fillRect/>
                                   </a:stretch>
@@ -3423,7 +3415,7 @@
                           <wp:extent cx="200025" cy="200025"/>
                           <wp:effectExtent l="0" t="0" r="9525" b="9525"/>
                           <wp:docPr id="81" name="Picture 81" title="Software University: Email Us">
-                            <a:hlinkClick xmlns:a="http://schemas.openxmlformats.org/drawingml/2006/main" r:id="rId23"/>
+                            <a:hlinkClick xmlns:a="http://schemas.openxmlformats.org/drawingml/2006/main" r:id="rId47"/>
                           </wp:docPr>
                           <wp:cNvGraphicFramePr/>
                           <a:graphic xmlns:a="http://schemas.openxmlformats.org/drawingml/2006/main">
@@ -3431,12 +3423,12 @@
                               <pic:pic xmlns:pic="http://schemas.openxmlformats.org/drawingml/2006/picture">
                                 <pic:nvPicPr>
                                   <pic:cNvPr id="103" name="Picture 85" title="Software University: Email Us">
-                                    <a:hlinkClick r:id="rId23"/>
+                                    <a:hlinkClick r:id="rId47"/>
                                   </pic:cNvPr>
                                   <pic:cNvPicPr/>
                                 </pic:nvPicPr>
                                 <pic:blipFill>
-                                  <a:blip r:embed="rId24"/>
+                                  <a:blip r:embed="rId48"/>
                                   <a:stretch>
                                     <a:fillRect/>
                                   </a:stretch>
@@ -5718,7 +5710,7 @@
 </file>
 
 <file path=customXml/itemProps1.xml><?xml version="1.0" encoding="utf-8"?>
-<ds:datastoreItem xmlns:ds="http://schemas.openxmlformats.org/officeDocument/2006/customXml" ds:itemID="{2F12706C-8F56-4E09-A958-7F8DF9B3F478}">
+<ds:datastoreItem xmlns:ds="http://schemas.openxmlformats.org/officeDocument/2006/customXml" ds:itemID="{7F5A05A8-8D7E-476A-9FA6-13A9D0F96A0A}">
   <ds:schemaRefs>
     <ds:schemaRef ds:uri="http://schemas.openxmlformats.org/officeDocument/2006/bibliography"/>
   </ds:schemaRefs>

</xml_diff>